<commit_message>
Fixed Old Docs and DP03
</commit_message>
<xml_diff>
--- a/docpac_03080923/docpac_03080923.docx
+++ b/docpac_03080923/docpac_03080923.docx
@@ -705,7 +705,19 @@
         </w:numPr>
       </w:pPr>
       <w:r>
-        <w:t xml:space="preserve">Place this screenshot in the “Codecademy” folder of this </w:t>
+        <w:t>Place th</w:t>
+      </w:r>
+      <w:r>
+        <w:t>ese</w:t>
+      </w:r>
+      <w:r>
+        <w:t xml:space="preserve"> screenshot</w:t>
+      </w:r>
+      <w:r>
+        <w:t>s</w:t>
+      </w:r>
+      <w:r>
+        <w:t xml:space="preserve"> in the “Codecademy” folder of this </w:t>
       </w:r>
       <w:proofErr w:type="spellStart"/>
       <w:r>
@@ -766,13 +778,31 @@
         <w:rPr>
           <w:b/>
         </w:rPr>
-        <w:t>negative habits do you find yourself building in this new school year, and what can you do to correct them</w:t>
+        <w:t>is one mistake or missed</w:t>
+      </w:r>
+      <w:r>
+        <w:rPr>
+          <w:b/>
+        </w:rPr>
+        <w:t xml:space="preserve"> opportunity from this week</w:t>
       </w:r>
       <w:r>
         <w:rPr>
           <w:b/>
         </w:rPr>
         <w:t>?</w:t>
+      </w:r>
+      <w:r>
+        <w:rPr>
+          <w:b/>
+        </w:rPr>
+        <w:t xml:space="preserve"> What changes can you make </w:t>
+      </w:r>
+      <w:r>
+        <w:rPr>
+          <w:b/>
+        </w:rPr>
+        <w:t>to prevent this from happening/being missed in the future?</w:t>
       </w:r>
     </w:p>
     <w:tbl>
@@ -1167,7 +1197,7 @@
         <w:rPr>
           <w:b/>
         </w:rPr>
-        <w:t>How have you done at managing your workload so far? What adjustments can be made to improve it?</w:t>
+        <w:t>What is once concept you are not sure about in your recent studies? What will you do to improve your understanding of it?</w:t>
       </w:r>
     </w:p>
     <w:tbl>
@@ -1558,14 +1588,10 @@
         <w:rPr>
           <w:b/>
         </w:rPr>
-        <w:t xml:space="preserve">What </w:t>
+        <w:t>What was a unique challenge this week presented with the instructor being absent? How can you handle this problem should it happen again?</w:t>
       </w:r>
-      <w:r>
-        <w:rPr>
-          <w:b/>
-        </w:rPr>
-        <w:t>do you think of the class structure this year? How does it benefit you? How does it not benefit you?</w:t>
-      </w:r>
+      <w:bookmarkStart w:id="3" w:name="_GoBack"/>
+      <w:bookmarkEnd w:id="3"/>
     </w:p>
     <w:tbl>
       <w:tblPr>
@@ -2735,10 +2761,7 @@
         <w:t>Javascript Codecademy</w:t>
       </w:r>
     </w:p>
-    <w:p>
-      <w:bookmarkStart w:id="3" w:name="_GoBack"/>
-      <w:bookmarkEnd w:id="3"/>
-    </w:p>
+    <w:p/>
     <w:p/>
     <w:p>
       <w:pPr>
@@ -9140,15 +9163,6 @@
 </file>
 
 <file path=customXml/item1.xml><?xml version="1.0" encoding="utf-8"?>
-<?mso-contentType ?>
-<FormTemplates xmlns="http://schemas.microsoft.com/sharepoint/v3/contenttype/forms">
-  <Display>DocumentLibraryForm</Display>
-  <Edit>DocumentLibraryForm</Edit>
-  <New>DocumentLibraryForm</New>
-</FormTemplates>
-</file>
-
-<file path=customXml/item2.xml><?xml version="1.0" encoding="utf-8"?>
 <ct:contentTypeSchema xmlns:ct="http://schemas.microsoft.com/office/2006/metadata/contentType" xmlns:ma="http://schemas.microsoft.com/office/2006/metadata/properties/metaAttributes" ct:_="" ma:_="" ma:contentTypeName="Document" ma:contentTypeID="0x010100ABA223F759147049B9D8A25DED07DD24" ma:contentTypeVersion="14" ma:contentTypeDescription="Create a new document." ma:contentTypeScope="" ma:versionID="754cccfe17833f4d06e0267dc9c12ab7">
   <xsd:schema xmlns:xsd="http://www.w3.org/2001/XMLSchema" xmlns:xs="http://www.w3.org/2001/XMLSchema" xmlns:p="http://schemas.microsoft.com/office/2006/metadata/properties" xmlns:ns3="cc9255bc-4d99-4f42-bba5-857cbcc6e725" xmlns:ns4="fc2bff61-6a31-4c51-9f32-b9bba46405e5" targetNamespace="http://schemas.microsoft.com/office/2006/metadata/properties" ma:root="true" ma:fieldsID="e32414dc8724dfdc561355c14801bc84" ns3:_="" ns4:_="">
     <xsd:import namespace="cc9255bc-4d99-4f42-bba5-857cbcc6e725"/>
@@ -9377,6 +9391,15 @@
 </ct:contentTypeSchema>
 </file>
 
+<file path=customXml/item2.xml><?xml version="1.0" encoding="utf-8"?>
+<?mso-contentType ?>
+<FormTemplates xmlns="http://schemas.microsoft.com/sharepoint/v3/contenttype/forms">
+  <Display>DocumentLibraryForm</Display>
+  <Edit>DocumentLibraryForm</Edit>
+  <New>DocumentLibraryForm</New>
+</FormTemplates>
+</file>
+
 <file path=customXml/item3.xml><?xml version="1.0" encoding="utf-8"?>
 <p:properties xmlns:p="http://schemas.microsoft.com/office/2006/metadata/properties" xmlns:xsi="http://www.w3.org/2001/XMLSchema-instance" xmlns:pc="http://schemas.microsoft.com/office/infopath/2007/PartnerControls">
   <documentManagement/>
@@ -9388,14 +9411,6 @@
 </file>
 
 <file path=customXml/itemProps1.xml><?xml version="1.0" encoding="utf-8"?>
-<ds:datastoreItem xmlns:ds="http://schemas.openxmlformats.org/officeDocument/2006/customXml" ds:itemID="{7BFD71E4-33D5-445D-9CFC-21F1C7989C0E}">
-  <ds:schemaRefs>
-    <ds:schemaRef ds:uri="http://schemas.microsoft.com/sharepoint/v3/contenttype/forms"/>
-  </ds:schemaRefs>
-</ds:datastoreItem>
-</file>
-
-<file path=customXml/itemProps2.xml><?xml version="1.0" encoding="utf-8"?>
 <ds:datastoreItem xmlns:ds="http://schemas.openxmlformats.org/officeDocument/2006/customXml" ds:itemID="{DDA83A75-2CCD-4D1B-9315-5B4B38A21415}">
   <ds:schemaRefs>
     <ds:schemaRef ds:uri="http://schemas.microsoft.com/office/2006/metadata/contentType"/>
@@ -9414,6 +9429,14 @@
 </ds:datastoreItem>
 </file>
 
+<file path=customXml/itemProps2.xml><?xml version="1.0" encoding="utf-8"?>
+<ds:datastoreItem xmlns:ds="http://schemas.openxmlformats.org/officeDocument/2006/customXml" ds:itemID="{7BFD71E4-33D5-445D-9CFC-21F1C7989C0E}">
+  <ds:schemaRefs>
+    <ds:schemaRef ds:uri="http://schemas.microsoft.com/sharepoint/v3/contenttype/forms"/>
+  </ds:schemaRefs>
+</ds:datastoreItem>
+</file>
+
 <file path=customXml/itemProps3.xml><?xml version="1.0" encoding="utf-8"?>
 <ds:datastoreItem xmlns:ds="http://schemas.openxmlformats.org/officeDocument/2006/customXml" ds:itemID="{1A5F5AF1-B05B-4704-B970-F66948F444EC}">
   <ds:schemaRefs>
@@ -9424,7 +9447,7 @@
 </file>
 
 <file path=customXml/itemProps4.xml><?xml version="1.0" encoding="utf-8"?>
-<ds:datastoreItem xmlns:ds="http://schemas.openxmlformats.org/officeDocument/2006/customXml" ds:itemID="{61311113-777A-4FAA-B469-6DBABBFD221C}">
+<ds:datastoreItem xmlns:ds="http://schemas.openxmlformats.org/officeDocument/2006/customXml" ds:itemID="{0B80CB0D-D6D2-4277-8B69-ADCD85702437}">
   <ds:schemaRefs>
     <ds:schemaRef ds:uri="http://schemas.openxmlformats.org/officeDocument/2006/bibliography"/>
   </ds:schemaRefs>

</xml_diff>